<commit_message>
Fix result table issues
</commit_message>
<xml_diff>
--- a/Required API Access.docx
+++ b/Required API Access.docx
@@ -7871,7 +7871,19 @@
           <w:lang w:val="en-GB" w:eastAsia="nb-NO"/>
           <w14:ligatures w14:val="none"/>
         </w:rPr>
-        <w:t>2. KPI Selection &amp; Thresholds</w:t>
+        <w:t>2</w:t>
+      </w:r>
+      <w:r>
+        <w:rPr>
+          <w:rFonts w:ascii="Calibri" w:eastAsia="Times New Roman" w:hAnsi="Calibri" w:cs="Calibri"/>
+          <w:color w:val="000000"/>
+          <w:sz w:val="24"/>
+          <w:szCs w:val="24"/>
+          <w:highlight w:val="green"/>
+          <w:lang w:val="en-GB" w:eastAsia="nb-NO"/>
+          <w14:ligatures w14:val="none"/>
+        </w:rPr>
+        <w:t>. KPI Selection &amp; Thresholds</w:t>
       </w:r>
     </w:p>
     <w:p>

</xml_diff>

<commit_message>
Impl data quality feature
</commit_message>
<xml_diff>
--- a/Required API Access.docx
+++ b/Required API Access.docx
@@ -8440,6 +8440,17 @@
           <w14:ligatures w14:val="none"/>
         </w:rPr>
         <w:t>  </w:t>
+      </w:r>
+      <w:r>
+        <w:rPr>
+          <w:rFonts w:ascii="Calibri" w:eastAsia="Times New Roman" w:hAnsi="Calibri" w:cs="Calibri"/>
+          <w:color w:val="000000"/>
+          <w:sz w:val="24"/>
+          <w:szCs w:val="24"/>
+          <w:lang w:val="en-GB" w:eastAsia="nb-NO"/>
+          <w14:ligatures w14:val="none"/>
+        </w:rPr>
+        <w:t xml:space="preserve"> </w:t>
       </w:r>
     </w:p>
     <w:p>

</xml_diff>